<commit_message>
Added Vision-Mission for the Animal Welfare
</commit_message>
<xml_diff>
--- a/Animal Welfare.docx
+++ b/Animal Welfare.docx
@@ -77,13 +77,58 @@
       <w:r>
         <w:t xml:space="preserve">. Most of the residence </w:t>
       </w:r>
+      <w:r>
+        <w:t>there</w:t>
+      </w:r>
+      <w:r>
+        <w:t xml:space="preserve"> are pet lover so there are no seen cases in which there is any animal abuse to </w:t>
+      </w:r>
+      <w:proofErr w:type="spellStart"/>
+      <w:r>
+        <w:t>there</w:t>
+      </w:r>
+      <w:proofErr w:type="spellEnd"/>
+      <w:r>
+        <w:t xml:space="preserve"> place</w:t>
+      </w:r>
+    </w:p>
+    <w:p/>
+    <w:p>
+      <w:r>
+        <w:t>Vision of Animal Welfare in Scout Barrio</w:t>
+      </w:r>
+      <w:r>
+        <w:tab/>
+      </w:r>
+    </w:p>
+    <w:p>
+      <w:r>
+        <w:tab/>
+        <w:t xml:space="preserve">The Scout Barrio’ Animal Welfare society is to help find owners missing pet and to coexisting with the relationship between animal and </w:t>
+      </w:r>
+      <w:r>
+        <w:t>human.</w:t>
+      </w:r>
+    </w:p>
+    <w:p>
+      <w:r>
+        <w:t>Mission of Animal Welfare in Scout Bario</w:t>
+      </w:r>
       <w:bookmarkStart w:id="0" w:name="_GoBack"/>
       <w:bookmarkEnd w:id="0"/>
-      <w:r>
-        <w:t>there</w:t>
-      </w:r>
-      <w:r>
-        <w:t xml:space="preserve"> are pet lover so there are no seen cases in which there is any animal abuse to there place</w:t>
+    </w:p>
+    <w:p>
+      <w:r>
+        <w:tab/>
+        <w:t xml:space="preserve">To envision an animal-friendly and responsible pet owner in our society, to put off any animal </w:t>
+      </w:r>
+      <w:proofErr w:type="spellStart"/>
+      <w:r>
+        <w:t>animal</w:t>
+      </w:r>
+      <w:proofErr w:type="spellEnd"/>
+      <w:r>
+        <w:t xml:space="preserve"> cruelties</w:t>
       </w:r>
     </w:p>
     <w:sectPr>

</xml_diff>